<commit_message>
Commit del trabajo de la primera semana.
</commit_message>
<xml_diff>
--- a/Identificación de problemas.docx
+++ b/Identificación de problemas.docx
@@ -43,21 +43,7 @@
         <w:rPr>
           <w:u w:val="single"/>
         </w:rPr>
-        <w:t xml:space="preserve">URL´s </w:t>
-      </w:r>
-      <w:proofErr w:type="spellStart"/>
-      <w:r>
-        <w:rPr>
-          <w:u w:val="single"/>
-        </w:rPr>
-        <w:t>en</w:t>
-      </w:r>
-      <w:proofErr w:type="spellEnd"/>
-      <w:r>
-        <w:rPr>
-          <w:u w:val="single"/>
-        </w:rPr>
-        <w:t xml:space="preserve"> tweets</w:t>
+        <w:t>URL´s en tweets</w:t>
       </w:r>
       <w:r>
         <w:rPr>
@@ -101,35 +87,7 @@
         <w:rPr>
           <w:lang w:val="es-419"/>
         </w:rPr>
-        <w:t xml:space="preserve">iene alguna URL, la idea es que en vez de la misma, aparezca una </w:t>
-      </w:r>
-      <w:proofErr w:type="spellStart"/>
-      <w:r>
-        <w:rPr>
-          <w:lang w:val="es-419"/>
-        </w:rPr>
-        <w:t>flag</w:t>
-      </w:r>
-      <w:proofErr w:type="spellEnd"/>
-      <w:r>
-        <w:rPr>
-          <w:lang w:val="es-419"/>
-        </w:rPr>
-        <w:t xml:space="preserve"> que diga ‘</w:t>
-      </w:r>
-      <w:proofErr w:type="spellStart"/>
-      <w:r>
-        <w:rPr>
-          <w:lang w:val="es-419"/>
-        </w:rPr>
-        <w:t>url_string</w:t>
-      </w:r>
-      <w:proofErr w:type="spellEnd"/>
-      <w:r>
-        <w:rPr>
-          <w:lang w:val="es-419"/>
-        </w:rPr>
-        <w:t>’</w:t>
+        <w:t>iene alguna URL, la idea es que en vez de la misma, aparezca una flag que diga ‘url_string’</w:t>
       </w:r>
       <w:r>
         <w:rPr>
@@ -211,49 +169,7 @@
         <w:rPr>
           <w:lang w:val="es-419"/>
         </w:rPr>
-        <w:t xml:space="preserve">Si encuentra una </w:t>
-      </w:r>
-      <w:proofErr w:type="spellStart"/>
-      <w:r>
-        <w:rPr>
-          <w:lang w:val="es-419"/>
-        </w:rPr>
-        <w:t>url</w:t>
-      </w:r>
-      <w:proofErr w:type="spellEnd"/>
-      <w:r>
-        <w:rPr>
-          <w:lang w:val="es-419"/>
-        </w:rPr>
-        <w:t xml:space="preserve">, que la reemplace por una </w:t>
-      </w:r>
-      <w:proofErr w:type="spellStart"/>
-      <w:r>
-        <w:rPr>
-          <w:lang w:val="es-419"/>
-        </w:rPr>
-        <w:t>flag</w:t>
-      </w:r>
-      <w:proofErr w:type="spellEnd"/>
-      <w:r>
-        <w:rPr>
-          <w:lang w:val="es-419"/>
-        </w:rPr>
-        <w:t xml:space="preserve"> que diga ‘</w:t>
-      </w:r>
-      <w:proofErr w:type="spellStart"/>
-      <w:r>
-        <w:rPr>
-          <w:lang w:val="es-419"/>
-        </w:rPr>
-        <w:t>url_label</w:t>
-      </w:r>
-      <w:proofErr w:type="spellEnd"/>
-      <w:r>
-        <w:rPr>
-          <w:lang w:val="es-419"/>
-        </w:rPr>
-        <w:t>’.</w:t>
+        <w:t>Si encuentra una url, que la reemplace por una flag que diga ‘url_label’.</w:t>
       </w:r>
     </w:p>
     <w:p>
@@ -268,21 +184,12 @@
           <w:lang w:val="es-419"/>
         </w:rPr>
       </w:pPr>
-      <w:proofErr w:type="spellStart"/>
-      <w:r>
-        <w:rPr>
-          <w:u w:val="single"/>
-          <w:lang w:val="es-419"/>
-        </w:rPr>
-        <w:t>Hastags</w:t>
-      </w:r>
-      <w:proofErr w:type="spellEnd"/>
-      <w:r>
-        <w:rPr>
-          <w:u w:val="single"/>
-          <w:lang w:val="es-419"/>
-        </w:rPr>
-        <w:t>:</w:t>
+      <w:r>
+        <w:rPr>
+          <w:u w:val="single"/>
+          <w:lang w:val="es-419"/>
+        </w:rPr>
+        <w:t>Hastags:</w:t>
       </w:r>
       <w:r>
         <w:rPr>
@@ -407,39 +314,7 @@
           <w:u w:val="single"/>
           <w:lang w:val="es-419"/>
         </w:rPr>
-        <w:t>Apóstrofe de abreviatura (</w:t>
-      </w:r>
-      <w:proofErr w:type="spellStart"/>
-      <w:r>
-        <w:rPr>
-          <w:u w:val="single"/>
-          <w:lang w:val="es-419"/>
-        </w:rPr>
-        <w:t>isn´t</w:t>
-      </w:r>
-      <w:proofErr w:type="spellEnd"/>
-      <w:r>
-        <w:rPr>
-          <w:u w:val="single"/>
-          <w:lang w:val="es-419"/>
-        </w:rPr>
-        <w:t xml:space="preserve">, </w:t>
-      </w:r>
-      <w:proofErr w:type="spellStart"/>
-      <w:r>
-        <w:rPr>
-          <w:u w:val="single"/>
-          <w:lang w:val="es-419"/>
-        </w:rPr>
-        <w:t>don´t</w:t>
-      </w:r>
-      <w:proofErr w:type="spellEnd"/>
-      <w:r>
-        <w:rPr>
-          <w:u w:val="single"/>
-          <w:lang w:val="es-419"/>
-        </w:rPr>
-        <w:t>):</w:t>
+        <w:t>Apóstrofe de abreviatura (isn´t, don´t):</w:t>
       </w:r>
       <w:r>
         <w:rPr>
@@ -472,21 +347,7 @@
         <w:rPr>
           <w:lang w:val="es-419"/>
         </w:rPr>
-        <w:t xml:space="preserve"> evitar que, luego de </w:t>
-      </w:r>
-      <w:proofErr w:type="spellStart"/>
-      <w:r>
-        <w:rPr>
-          <w:lang w:val="es-419"/>
-        </w:rPr>
-        <w:t>tokenizar</w:t>
-      </w:r>
-      <w:proofErr w:type="spellEnd"/>
-      <w:r>
-        <w:rPr>
-          <w:lang w:val="es-419"/>
-        </w:rPr>
-        <w:t xml:space="preserve"> y filtrar los signos de puntuación,</w:t>
+        <w:t xml:space="preserve"> evitar que, luego de tokenizar y filtrar los signos de puntuación,</w:t>
       </w:r>
       <w:r>
         <w:rPr>
@@ -531,6 +392,18 @@
           <w:lang w:val="es-419"/>
         </w:rPr>
         <w:t xml:space="preserve"> </w:t>
+      </w:r>
+      <w:r>
+        <w:rPr>
+          <w:lang w:val="es-419"/>
+        </w:rPr>
+        <w:t xml:space="preserve">se utilizó una expresión regular para detectarlas y, luego, </w:t>
+      </w:r>
+      <w:r>
+        <w:rPr>
+          <w:lang w:val="es-419"/>
+        </w:rPr>
+        <w:t>una función para eliminarlas.</w:t>
       </w:r>
       <w:bookmarkStart w:id="0" w:name="_GoBack"/>
       <w:bookmarkEnd w:id="0"/>

</xml_diff>